<commit_message>
re-organization sass files for a good architecture
</commit_message>
<xml_diff>
--- a/how-to.docx
+++ b/how-to.docx
@@ -399,6 +399,11 @@
       </w:r>
     </w:p>
     <w:p>
+      <w:pPr>
+        <w:rPr>
+          <w:highlight w:val="yellow"/>
+        </w:rPr>
+      </w:pPr>
       <w:r>
         <w:rPr>
           <w:highlight w:val="yellow"/>
@@ -419,8 +424,20 @@
         </w:rPr>
         <w:t xml:space="preserve"> 2 commands</w:t>
       </w:r>
+    </w:p>
+    <w:p/>
+    <w:p>
+      <w:r>
+        <w:t>Creation of architecture for multi-pages projects</w:t>
+      </w:r>
+      <w:r>
+        <w:t xml:space="preserve"> (for this little one it might be too complex but at least we learn how to deal with big projects)</w:t>
+      </w:r>
       <w:bookmarkStart w:id="0" w:name="_GoBack"/>
       <w:bookmarkEnd w:id="0"/>
+      <w:r>
+        <w:tab/>
+      </w:r>
     </w:p>
     <w:sectPr>
       <w:pgSz w:w="11906" w:h="16838"/>

</xml_diff>